<commit_message>
Push changes to remote
</commit_message>
<xml_diff>
--- a/lab1/Report/Panenco_IND_1.docx
+++ b/lab1/Report/Panenco_IND_1.docx
@@ -459,7 +459,11 @@
     <w:p>
       <w:pPr>
         <w:rPr>
-          <w:lang w:val="en-US"/>
+          <w:rFonts w:ascii="Arial" w:eastAsia="Times New Roman" w:hAnsi="Arial" w:cs="Arial"/>
+          <w:color w:val="000000"/>
+          <w:sz w:val="24"/>
+          <w:szCs w:val="24"/>
+          <w:lang w:eastAsia="ru-RU"/>
         </w:rPr>
       </w:pPr>
       <w:r>
@@ -472,9 +476,84 @@
         </w:rPr>
         <w:lastRenderedPageBreak/>
         <w:tab/>
-        <w:t>Цель работы</w:t>
-      </w:r>
-      <w:r>
+      </w:r>
+      <w:r>
+        <w:rPr>
+          <w:rFonts w:ascii="Arial" w:eastAsia="Times New Roman" w:hAnsi="Arial" w:cs="Arial"/>
+          <w:b/>
+          <w:bCs/>
+          <w:color w:val="000000"/>
+          <w:sz w:val="24"/>
+          <w:szCs w:val="24"/>
+          <w:lang w:eastAsia="ru-RU"/>
+        </w:rPr>
+        <w:t>Цель</w:t>
+      </w:r>
+      <w:r>
+        <w:rPr>
+          <w:rFonts w:ascii="Arial" w:eastAsia="Times New Roman" w:hAnsi="Arial" w:cs="Arial"/>
+          <w:color w:val="000000"/>
+          <w:sz w:val="24"/>
+          <w:szCs w:val="24"/>
+          <w:lang w:eastAsia="ru-RU"/>
+        </w:rPr>
+        <w:t xml:space="preserve"> </w:t>
+      </w:r>
+      <w:r>
+        <w:rPr>
+          <w:rFonts w:ascii="Arial" w:eastAsia="Times New Roman" w:hAnsi="Arial" w:cs="Arial"/>
+          <w:b/>
+          <w:bCs/>
+          <w:color w:val="000000"/>
+          <w:sz w:val="24"/>
+          <w:szCs w:val="24"/>
+          <w:lang w:eastAsia="ru-RU"/>
+        </w:rPr>
+        <w:t>работы</w:t>
+      </w:r>
+      <w:r>
+        <w:rPr>
+          <w:rFonts w:ascii="Arial" w:eastAsia="Times New Roman" w:hAnsi="Arial" w:cs="Arial"/>
+          <w:color w:val="000000"/>
+          <w:sz w:val="24"/>
+          <w:szCs w:val="24"/>
+          <w:lang w:eastAsia="ru-RU"/>
+        </w:rPr>
+        <w:t>:</w:t>
+      </w:r>
+      <w:r>
+        <w:rPr>
+          <w:rFonts w:ascii="Arial" w:eastAsia="Times New Roman" w:hAnsi="Arial" w:cs="Arial"/>
+          <w:color w:val="000000"/>
+          <w:sz w:val="24"/>
+          <w:szCs w:val="24"/>
+          <w:lang w:eastAsia="ru-RU"/>
+        </w:rPr>
+        <w:t xml:space="preserve"> </w:t>
+      </w:r>
+      <w:r>
+        <w:rPr>
+          <w:rFonts w:ascii="Arial" w:eastAsia="Times New Roman" w:hAnsi="Arial" w:cs="Arial"/>
+          <w:color w:val="000000"/>
+          <w:sz w:val="24"/>
+          <w:szCs w:val="24"/>
+          <w:lang w:eastAsia="ru-RU"/>
+        </w:rPr>
+        <w:t xml:space="preserve">Реализация </w:t>
+      </w:r>
+      <w:r>
+        <w:rPr>
+          <w:rFonts w:ascii="Arial" w:eastAsia="Times New Roman" w:hAnsi="Arial" w:cs="Arial"/>
+          <w:color w:val="000000"/>
+          <w:sz w:val="24"/>
+          <w:szCs w:val="24"/>
+          <w:lang w:eastAsia="ru-RU"/>
+        </w:rPr>
+        <w:t>генетического алгоритма для поиска максимального значения функции.</w:t>
+      </w:r>
+    </w:p>
+    <w:p>
+      <w:pPr>
         <w:rPr>
           <w:rFonts w:ascii="Arial" w:eastAsia="Times New Roman" w:hAnsi="Arial" w:cs="Arial"/>
           <w:color w:val="000000"/>
@@ -482,28 +561,1079 @@
           <w:szCs w:val="24"/>
           <w:lang w:val="en-US" w:eastAsia="ru-RU"/>
         </w:rPr>
+      </w:pPr>
+      <w:r>
+        <w:rPr>
+          <w:rFonts w:ascii="Arial" w:eastAsia="Times New Roman" w:hAnsi="Arial" w:cs="Arial"/>
+          <w:color w:val="000000"/>
+          <w:sz w:val="24"/>
+          <w:szCs w:val="24"/>
+          <w:lang w:eastAsia="ru-RU"/>
+        </w:rPr>
+        <w:tab/>
+      </w:r>
+      <w:r>
+        <w:rPr>
+          <w:rFonts w:ascii="Arial" w:eastAsia="Times New Roman" w:hAnsi="Arial" w:cs="Arial"/>
+          <w:b/>
+          <w:bCs/>
+          <w:color w:val="000000"/>
+          <w:sz w:val="24"/>
+          <w:szCs w:val="24"/>
+          <w:lang w:eastAsia="ru-RU"/>
+        </w:rPr>
+        <w:t>Вариант</w:t>
+      </w:r>
+      <w:r>
+        <w:rPr>
+          <w:rFonts w:ascii="Arial" w:eastAsia="Times New Roman" w:hAnsi="Arial" w:cs="Arial"/>
+          <w:color w:val="000000"/>
+          <w:sz w:val="24"/>
+          <w:szCs w:val="24"/>
+          <w:lang w:eastAsia="ru-RU"/>
+        </w:rPr>
+        <w:t xml:space="preserve"> </w:t>
+      </w:r>
+      <w:r>
+        <w:rPr>
+          <w:rFonts w:ascii="Arial" w:eastAsia="Times New Roman" w:hAnsi="Arial" w:cs="Arial"/>
+          <w:b/>
+          <w:bCs/>
+          <w:color w:val="000000"/>
+          <w:sz w:val="24"/>
+          <w:szCs w:val="24"/>
+          <w:lang w:eastAsia="ru-RU"/>
+        </w:rPr>
+        <w:t>12</w:t>
+      </w:r>
+      <w:r>
+        <w:rPr>
+          <w:rFonts w:ascii="Arial" w:eastAsia="Times New Roman" w:hAnsi="Arial" w:cs="Arial"/>
+          <w:color w:val="000000"/>
+          <w:sz w:val="24"/>
+          <w:szCs w:val="24"/>
+          <w:lang w:val="en-US" w:eastAsia="ru-RU"/>
+        </w:rPr>
+        <w:t xml:space="preserve">: </w:t>
+      </w:r>
+      <w:r>
+        <w:rPr>
+          <w:rFonts w:ascii="Arial" w:eastAsia="Times New Roman" w:hAnsi="Arial" w:cs="Arial"/>
+          <w:color w:val="000000"/>
+          <w:sz w:val="24"/>
+          <w:szCs w:val="24"/>
+          <w:lang w:val="en-US" w:eastAsia="ru-RU"/>
+        </w:rPr>
+        <w:drawing>
+          <wp:inline distT="0" distB="0" distL="0" distR="0" wp14:anchorId="58A28689" wp14:editId="154847B2">
+            <wp:extent cx="5731510" cy="260985"/>
+            <wp:effectExtent l="0" t="0" r="2540" b="5715"/>
+            <wp:docPr id="1" name="Picture 1"/>
+            <wp:cNvGraphicFramePr>
+              <a:graphicFrameLocks xmlns:a="http://schemas.openxmlformats.org/drawingml/2006/main" noChangeAspect="1"/>
+            </wp:cNvGraphicFramePr>
+            <a:graphic xmlns:a="http://schemas.openxmlformats.org/drawingml/2006/main">
+              <a:graphicData uri="http://schemas.openxmlformats.org/drawingml/2006/picture">
+                <pic:pic xmlns:pic="http://schemas.openxmlformats.org/drawingml/2006/picture">
+                  <pic:nvPicPr>
+                    <pic:cNvPr id="1" name=""/>
+                    <pic:cNvPicPr/>
+                  </pic:nvPicPr>
+                  <pic:blipFill>
+                    <a:blip r:embed="rId4"/>
+                    <a:stretch>
+                      <a:fillRect/>
+                    </a:stretch>
+                  </pic:blipFill>
+                  <pic:spPr>
+                    <a:xfrm>
+                      <a:off x="0" y="0"/>
+                      <a:ext cx="5731510" cy="260985"/>
+                    </a:xfrm>
+                    <a:prstGeom prst="rect">
+                      <a:avLst/>
+                    </a:prstGeom>
+                  </pic:spPr>
+                </pic:pic>
+              </a:graphicData>
+            </a:graphic>
+          </wp:inline>
+        </w:drawing>
+      </w:r>
+    </w:p>
+    <w:p>
+      <w:pPr>
+        <w:rPr>
+          <w:rFonts w:ascii="Arial" w:eastAsia="Times New Roman" w:hAnsi="Arial" w:cs="Arial"/>
+          <w:color w:val="000000"/>
+          <w:sz w:val="24"/>
+          <w:szCs w:val="24"/>
+          <w:lang w:eastAsia="ru-RU"/>
+        </w:rPr>
+      </w:pPr>
+      <w:r>
+        <w:rPr>
+          <w:rFonts w:ascii="Arial" w:eastAsia="Times New Roman" w:hAnsi="Arial" w:cs="Arial"/>
+          <w:color w:val="000000"/>
+          <w:sz w:val="24"/>
+          <w:szCs w:val="24"/>
+          <w:lang w:val="en-US" w:eastAsia="ru-RU"/>
+        </w:rPr>
+        <w:tab/>
+      </w:r>
+      <w:r>
+        <w:rPr>
+          <w:rFonts w:ascii="Arial" w:eastAsia="Times New Roman" w:hAnsi="Arial" w:cs="Arial"/>
+          <w:color w:val="000000"/>
+          <w:sz w:val="24"/>
+          <w:szCs w:val="24"/>
+          <w:lang w:eastAsia="ru-RU"/>
+        </w:rPr>
+        <w:t xml:space="preserve">Рассматриваемый интервал – </w:t>
+      </w:r>
+      <w:r>
+        <w:rPr>
+          <w:rFonts w:ascii="Arial" w:eastAsia="Times New Roman" w:hAnsi="Arial" w:cs="Arial"/>
+          <w:color w:val="000000"/>
+          <w:sz w:val="24"/>
+          <w:szCs w:val="24"/>
+          <w:lang w:eastAsia="ru-RU"/>
+        </w:rPr>
+        <w:t>[0, 64]</w:t>
+      </w:r>
+    </w:p>
+    <w:p>
+      <w:pPr>
+        <w:rPr>
+          <w:rFonts w:ascii="Arial" w:eastAsia="Times New Roman" w:hAnsi="Arial" w:cs="Arial"/>
+          <w:color w:val="000000"/>
+          <w:sz w:val="24"/>
+          <w:szCs w:val="24"/>
+          <w:lang w:eastAsia="ru-RU"/>
+        </w:rPr>
+      </w:pPr>
+      <w:r>
+        <w:rPr>
+          <w:rFonts w:ascii="Arial" w:eastAsia="Times New Roman" w:hAnsi="Arial" w:cs="Arial"/>
+          <w:b/>
+          <w:bCs/>
+          <w:color w:val="000000"/>
+          <w:sz w:val="24"/>
+          <w:szCs w:val="24"/>
+          <w:lang w:eastAsia="ru-RU"/>
+        </w:rPr>
+        <w:t>Общая</w:t>
+      </w:r>
+      <w:r>
+        <w:rPr>
+          <w:rFonts w:ascii="Arial" w:eastAsia="Times New Roman" w:hAnsi="Arial" w:cs="Arial"/>
+          <w:color w:val="000000"/>
+          <w:sz w:val="24"/>
+          <w:szCs w:val="24"/>
+          <w:lang w:eastAsia="ru-RU"/>
+        </w:rPr>
+        <w:t xml:space="preserve"> </w:t>
+      </w:r>
+      <w:r>
+        <w:rPr>
+          <w:rFonts w:ascii="Arial" w:eastAsia="Times New Roman" w:hAnsi="Arial" w:cs="Arial"/>
+          <w:b/>
+          <w:bCs/>
+          <w:color w:val="000000"/>
+          <w:sz w:val="24"/>
+          <w:szCs w:val="24"/>
+          <w:lang w:eastAsia="ru-RU"/>
+        </w:rPr>
+        <w:t>схема</w:t>
+      </w:r>
+      <w:r>
+        <w:rPr>
+          <w:rFonts w:ascii="Arial" w:eastAsia="Times New Roman" w:hAnsi="Arial" w:cs="Arial"/>
+          <w:color w:val="000000"/>
+          <w:sz w:val="24"/>
+          <w:szCs w:val="24"/>
+          <w:lang w:eastAsia="ru-RU"/>
+        </w:rPr>
+        <w:t xml:space="preserve"> </w:t>
+      </w:r>
+      <w:r>
+        <w:rPr>
+          <w:rFonts w:ascii="Arial" w:eastAsia="Times New Roman" w:hAnsi="Arial" w:cs="Arial"/>
+          <w:b/>
+          <w:bCs/>
+          <w:color w:val="000000"/>
+          <w:sz w:val="24"/>
+          <w:szCs w:val="24"/>
+          <w:lang w:eastAsia="ru-RU"/>
+        </w:rPr>
+        <w:t>алгоритма</w:t>
+      </w:r>
+      <w:r>
+        <w:rPr>
+          <w:rFonts w:ascii="Arial" w:eastAsia="Times New Roman" w:hAnsi="Arial" w:cs="Arial"/>
+          <w:color w:val="000000"/>
+          <w:sz w:val="24"/>
+          <w:szCs w:val="24"/>
+          <w:lang w:eastAsia="ru-RU"/>
+        </w:rPr>
         <w:t>:</w:t>
       </w:r>
-      <w:r>
-        <w:rPr>
-          <w:rFonts w:ascii="Arial" w:eastAsia="Times New Roman" w:hAnsi="Arial" w:cs="Arial"/>
-          <w:color w:val="000000"/>
-          <w:sz w:val="24"/>
-          <w:szCs w:val="24"/>
-          <w:lang w:val="en-US" w:eastAsia="ru-RU"/>
-        </w:rPr>
-        <w:t xml:space="preserve"> </w:t>
-      </w:r>
-      <w:r>
-        <w:rPr>
-          <w:rFonts w:ascii="Arial" w:eastAsia="Times New Roman" w:hAnsi="Arial" w:cs="Arial"/>
-          <w:color w:val="000000"/>
-          <w:sz w:val="24"/>
-          <w:szCs w:val="24"/>
-          <w:lang w:eastAsia="ru-RU"/>
-        </w:rPr>
-        <w:t xml:space="preserve">Реализация алгоритма </w:t>
-      </w:r>
+    </w:p>
+    <w:p>
+      <w:r>
+        <w:drawing>
+          <wp:inline distT="0" distB="0" distL="0" distR="0" wp14:anchorId="52D958ED" wp14:editId="241D6476">
+            <wp:extent cx="5731510" cy="4011930"/>
+            <wp:effectExtent l="0" t="0" r="2540" b="7620"/>
+            <wp:docPr id="2" name="Picture 2"/>
+            <wp:cNvGraphicFramePr>
+              <a:graphicFrameLocks xmlns:a="http://schemas.openxmlformats.org/drawingml/2006/main" noChangeAspect="1"/>
+            </wp:cNvGraphicFramePr>
+            <a:graphic xmlns:a="http://schemas.openxmlformats.org/drawingml/2006/main">
+              <a:graphicData uri="http://schemas.openxmlformats.org/drawingml/2006/picture">
+                <pic:pic xmlns:pic="http://schemas.openxmlformats.org/drawingml/2006/picture">
+                  <pic:nvPicPr>
+                    <pic:cNvPr id="1" name=""/>
+                    <pic:cNvPicPr/>
+                  </pic:nvPicPr>
+                  <pic:blipFill>
+                    <a:blip r:embed="rId5"/>
+                    <a:stretch>
+                      <a:fillRect/>
+                    </a:stretch>
+                  </pic:blipFill>
+                  <pic:spPr>
+                    <a:xfrm>
+                      <a:off x="0" y="0"/>
+                      <a:ext cx="5731510" cy="4011930"/>
+                    </a:xfrm>
+                    <a:prstGeom prst="rect">
+                      <a:avLst/>
+                    </a:prstGeom>
+                  </pic:spPr>
+                </pic:pic>
+              </a:graphicData>
+            </a:graphic>
+          </wp:inline>
+        </w:drawing>
+      </w:r>
+    </w:p>
+    <w:p>
+      <w:pPr>
+        <w:ind w:firstLine="720"/>
+        <w:rPr>
+          <w:rFonts w:ascii="Arial" w:hAnsi="Arial" w:cs="Arial"/>
+          <w:sz w:val="24"/>
+          <w:szCs w:val="24"/>
+        </w:rPr>
+      </w:pPr>
+      <w:r>
+        <w:rPr>
+          <w:rFonts w:ascii="Arial" w:hAnsi="Arial" w:cs="Arial"/>
+          <w:sz w:val="24"/>
+          <w:szCs w:val="24"/>
+        </w:rPr>
+        <w:t>В качестве начальных значений для индивидов будут выбраны решения данного уравнения</w:t>
+      </w:r>
+      <w:r>
+        <w:rPr>
+          <w:rFonts w:ascii="Arial" w:hAnsi="Arial" w:cs="Arial"/>
+          <w:sz w:val="24"/>
+          <w:szCs w:val="24"/>
+        </w:rPr>
+        <w:t>, а именно – 6</w:t>
+      </w:r>
+      <w:r>
+        <w:rPr>
+          <w:rFonts w:ascii="Arial" w:hAnsi="Arial" w:cs="Arial"/>
+          <w:sz w:val="24"/>
+          <w:szCs w:val="24"/>
+        </w:rPr>
+        <w:t>, 20, 38, 61</w:t>
+      </w:r>
+      <w:r>
+        <w:rPr>
+          <w:rFonts w:ascii="Arial" w:hAnsi="Arial" w:cs="Arial"/>
+          <w:sz w:val="24"/>
+          <w:szCs w:val="24"/>
+        </w:rPr>
+        <w:t>.</w:t>
+      </w:r>
+    </w:p>
+    <w:p>
+      <w:pPr>
+        <w:ind w:firstLine="720"/>
+        <w:rPr>
+          <w:rFonts w:ascii="Arial" w:hAnsi="Arial" w:cs="Arial"/>
+          <w:sz w:val="24"/>
+          <w:szCs w:val="24"/>
+        </w:rPr>
+      </w:pPr>
+      <w:r>
+        <w:rPr>
+          <w:rFonts w:ascii="Arial" w:hAnsi="Arial" w:cs="Arial"/>
+          <w:sz w:val="24"/>
+          <w:szCs w:val="24"/>
+        </w:rPr>
+        <w:t>В целях тестирования запустим алгоритм несколько раз и анализируем реузультаты</w:t>
+      </w:r>
+      <w:r>
+        <w:rPr>
+          <w:rFonts w:ascii="Arial" w:hAnsi="Arial" w:cs="Arial"/>
+          <w:sz w:val="24"/>
+          <w:szCs w:val="24"/>
+        </w:rPr>
+        <w:t>:</w:t>
+      </w:r>
+    </w:p>
+    <w:tbl>
+      <w:tblPr>
+        <w:tblStyle w:val="TableGrid"/>
+        <w:tblW w:w="9805" w:type="dxa"/>
+        <w:tblLook w:val="04A0" w:firstRow="1" w:lastRow="0" w:firstColumn="1" w:lastColumn="0" w:noHBand="0" w:noVBand="1"/>
+      </w:tblPr>
+      <w:tblGrid>
+        <w:gridCol w:w="3685"/>
+        <w:gridCol w:w="3600"/>
+        <w:gridCol w:w="2520"/>
+      </w:tblGrid>
+      <w:tr>
+        <w:tc>
+          <w:tcPr>
+            <w:tcW w:w="3685" w:type="dxa"/>
+          </w:tcPr>
+          <w:p>
+            <w:pPr>
+              <w:rPr>
+                <w:rFonts w:ascii="Arial" w:hAnsi="Arial" w:cs="Arial"/>
+                <w:sz w:val="24"/>
+                <w:szCs w:val="24"/>
+                <w:lang w:val="en-GB"/>
+              </w:rPr>
+            </w:pPr>
+            <w:r>
+              <w:rPr>
+                <w:rFonts w:ascii="Arial" w:hAnsi="Arial" w:cs="Arial"/>
+                <w:sz w:val="24"/>
+                <w:szCs w:val="24"/>
+                <w:lang w:val="en-GB"/>
+              </w:rPr>
+              <w:t>1|Population quality - 61314.0</w:t>
+            </w:r>
+          </w:p>
+          <w:p>
+            <w:pPr>
+              <w:rPr>
+                <w:rFonts w:ascii="Arial" w:hAnsi="Arial" w:cs="Arial"/>
+                <w:sz w:val="24"/>
+                <w:szCs w:val="24"/>
+                <w:lang w:val="en-GB"/>
+              </w:rPr>
+            </w:pPr>
+            <w:r>
+              <w:rPr>
+                <w:rFonts w:ascii="Arial" w:hAnsi="Arial" w:cs="Arial"/>
+                <w:sz w:val="24"/>
+                <w:szCs w:val="24"/>
+                <w:lang w:val="en-GB"/>
+              </w:rPr>
+              <w:t>2|Population quality - 75108.0</w:t>
+            </w:r>
+          </w:p>
+          <w:p>
+            <w:pPr>
+              <w:rPr>
+                <w:rFonts w:ascii="Arial" w:hAnsi="Arial" w:cs="Arial"/>
+                <w:sz w:val="24"/>
+                <w:szCs w:val="24"/>
+                <w:lang w:val="en-GB"/>
+              </w:rPr>
+            </w:pPr>
+            <w:r>
+              <w:rPr>
+                <w:rFonts w:ascii="Arial" w:hAnsi="Arial" w:cs="Arial"/>
+                <w:sz w:val="24"/>
+                <w:szCs w:val="24"/>
+                <w:lang w:val="en-GB"/>
+              </w:rPr>
+              <w:t>3|Population quality - 122628.0</w:t>
+            </w:r>
+          </w:p>
+          <w:p>
+            <w:pPr>
+              <w:rPr>
+                <w:rFonts w:ascii="Arial" w:hAnsi="Arial" w:cs="Arial"/>
+                <w:sz w:val="24"/>
+                <w:szCs w:val="24"/>
+                <w:lang w:val="en-GB"/>
+              </w:rPr>
+            </w:pPr>
+            <w:r>
+              <w:rPr>
+                <w:rFonts w:ascii="Arial" w:hAnsi="Arial" w:cs="Arial"/>
+                <w:sz w:val="24"/>
+                <w:szCs w:val="24"/>
+                <w:lang w:val="en-GB"/>
+              </w:rPr>
+              <w:t>4|Population quality - 190080.0</w:t>
+            </w:r>
+          </w:p>
+          <w:p>
+            <w:pPr>
+              <w:rPr>
+                <w:rFonts w:ascii="Arial" w:hAnsi="Arial" w:cs="Arial"/>
+                <w:sz w:val="24"/>
+                <w:szCs w:val="24"/>
+                <w:lang w:val="en-GB"/>
+              </w:rPr>
+            </w:pPr>
+            <w:r>
+              <w:rPr>
+                <w:rFonts w:ascii="Arial" w:hAnsi="Arial" w:cs="Arial"/>
+                <w:sz w:val="24"/>
+                <w:szCs w:val="24"/>
+                <w:lang w:val="en-GB"/>
+              </w:rPr>
+              <w:t>5|Population quality - 190080.0</w:t>
+            </w:r>
+          </w:p>
+          <w:p>
+            <w:pPr>
+              <w:rPr>
+                <w:rFonts w:ascii="Arial" w:hAnsi="Arial" w:cs="Arial"/>
+                <w:sz w:val="24"/>
+                <w:szCs w:val="24"/>
+                <w:lang w:val="en-GB"/>
+              </w:rPr>
+            </w:pPr>
+            <w:r>
+              <w:rPr>
+                <w:rFonts w:ascii="Arial" w:hAnsi="Arial" w:cs="Arial"/>
+                <w:sz w:val="24"/>
+                <w:szCs w:val="24"/>
+                <w:lang w:val="en-GB"/>
+              </w:rPr>
+              <w:t>6|Population quality - 190080.0</w:t>
+            </w:r>
+          </w:p>
+          <w:p>
+            <w:pPr>
+              <w:rPr>
+                <w:rFonts w:ascii="Arial" w:hAnsi="Arial" w:cs="Arial"/>
+                <w:sz w:val="24"/>
+                <w:szCs w:val="24"/>
+                <w:lang w:val="en-GB"/>
+              </w:rPr>
+            </w:pPr>
+            <w:r>
+              <w:rPr>
+                <w:rFonts w:ascii="Arial" w:hAnsi="Arial" w:cs="Arial"/>
+                <w:sz w:val="24"/>
+                <w:szCs w:val="24"/>
+                <w:lang w:val="en-GB"/>
+              </w:rPr>
+              <w:t>7|Population quality - 190080.0</w:t>
+            </w:r>
+          </w:p>
+          <w:p>
+            <w:pPr>
+              <w:rPr>
+                <w:rFonts w:ascii="Arial" w:hAnsi="Arial" w:cs="Arial"/>
+                <w:sz w:val="24"/>
+                <w:szCs w:val="24"/>
+                <w:lang w:val="en-GB"/>
+              </w:rPr>
+            </w:pPr>
+            <w:r>
+              <w:rPr>
+                <w:rFonts w:ascii="Arial" w:hAnsi="Arial" w:cs="Arial"/>
+                <w:sz w:val="24"/>
+                <w:szCs w:val="24"/>
+                <w:lang w:val="en-GB"/>
+              </w:rPr>
+              <w:t>8|Population quality - 328032.0</w:t>
+            </w:r>
+          </w:p>
+          <w:p>
+            <w:pPr>
+              <w:rPr>
+                <w:rFonts w:ascii="Arial" w:hAnsi="Arial" w:cs="Arial"/>
+                <w:sz w:val="24"/>
+                <w:szCs w:val="24"/>
+                <w:lang w:val="en-GB"/>
+              </w:rPr>
+            </w:pPr>
+            <w:r>
+              <w:rPr>
+                <w:rFonts w:ascii="Arial" w:hAnsi="Arial" w:cs="Arial"/>
+                <w:sz w:val="24"/>
+                <w:szCs w:val="24"/>
+                <w:lang w:val="en-GB"/>
+              </w:rPr>
+              <w:t>9|Population quality - 328032.0</w:t>
+            </w:r>
+          </w:p>
+          <w:p>
+            <w:pPr>
+              <w:rPr>
+                <w:rFonts w:ascii="Arial" w:hAnsi="Arial" w:cs="Arial"/>
+                <w:sz w:val="24"/>
+                <w:szCs w:val="24"/>
+              </w:rPr>
+            </w:pPr>
+            <w:r>
+              <w:rPr>
+                <w:rFonts w:ascii="Arial" w:hAnsi="Arial" w:cs="Arial"/>
+                <w:sz w:val="24"/>
+                <w:szCs w:val="24"/>
+              </w:rPr>
+              <w:t>10|Population quality - 465984.0</w:t>
+            </w:r>
+          </w:p>
+          <w:p>
+            <w:pPr>
+              <w:rPr>
+                <w:rFonts w:ascii="Arial" w:hAnsi="Arial" w:cs="Arial"/>
+                <w:sz w:val="24"/>
+                <w:szCs w:val="24"/>
+              </w:rPr>
+            </w:pPr>
+            <w:r>
+              <w:rPr>
+                <w:rFonts w:ascii="Arial" w:hAnsi="Arial" w:cs="Arial"/>
+                <w:sz w:val="24"/>
+                <w:szCs w:val="24"/>
+              </w:rPr>
+              <w:t>11|Population quality - 741888.0</w:t>
+            </w:r>
+          </w:p>
+        </w:tc>
+        <w:tc>
+          <w:tcPr>
+            <w:tcW w:w="3600" w:type="dxa"/>
+          </w:tcPr>
+          <w:p>
+            <w:pPr>
+              <w:rPr>
+                <w:rFonts w:ascii="Arial" w:hAnsi="Arial" w:cs="Arial"/>
+                <w:sz w:val="24"/>
+                <w:szCs w:val="24"/>
+                <w:lang w:val="en-GB"/>
+              </w:rPr>
+            </w:pPr>
+            <w:r>
+              <w:rPr>
+                <w:rFonts w:ascii="Arial" w:hAnsi="Arial" w:cs="Arial"/>
+                <w:sz w:val="24"/>
+                <w:szCs w:val="24"/>
+                <w:lang w:val="en-GB"/>
+              </w:rPr>
+              <w:t>1|Population quality - 185472.0</w:t>
+            </w:r>
+          </w:p>
+          <w:p>
+            <w:pPr>
+              <w:rPr>
+                <w:rFonts w:ascii="Arial" w:hAnsi="Arial" w:cs="Arial"/>
+                <w:sz w:val="24"/>
+                <w:szCs w:val="24"/>
+                <w:lang w:val="en-GB"/>
+              </w:rPr>
+            </w:pPr>
+            <w:r>
+              <w:rPr>
+                <w:rFonts w:ascii="Arial" w:hAnsi="Arial" w:cs="Arial"/>
+                <w:sz w:val="24"/>
+                <w:szCs w:val="24"/>
+                <w:lang w:val="en-GB"/>
+              </w:rPr>
+              <w:t>2|Population quality - 554376.0</w:t>
+            </w:r>
+          </w:p>
+          <w:p>
+            <w:pPr>
+              <w:rPr>
+                <w:rFonts w:ascii="Arial" w:hAnsi="Arial" w:cs="Arial"/>
+                <w:sz w:val="24"/>
+                <w:szCs w:val="24"/>
+                <w:lang w:val="en-GB"/>
+              </w:rPr>
+            </w:pPr>
+            <w:r>
+              <w:rPr>
+                <w:rFonts w:ascii="Arial" w:hAnsi="Arial" w:cs="Arial"/>
+                <w:sz w:val="24"/>
+                <w:szCs w:val="24"/>
+                <w:lang w:val="en-GB"/>
+              </w:rPr>
+              <w:t>3|Population quality - 743184.0</w:t>
+            </w:r>
+          </w:p>
+        </w:tc>
+        <w:tc>
+          <w:tcPr>
+            <w:tcW w:w="2520" w:type="dxa"/>
+          </w:tcPr>
+          <w:p>
+            <w:pPr>
+              <w:rPr>
+                <w:rFonts w:ascii="Arial" w:hAnsi="Arial" w:cs="Arial"/>
+                <w:sz w:val="24"/>
+                <w:szCs w:val="24"/>
+                <w:lang w:val="en-GB"/>
+              </w:rPr>
+            </w:pPr>
+            <w:r>
+              <w:rPr>
+                <w:rFonts w:ascii="Arial" w:hAnsi="Arial" w:cs="Arial"/>
+                <w:sz w:val="24"/>
+                <w:szCs w:val="24"/>
+                <w:lang w:val="en-GB"/>
+              </w:rPr>
+              <w:t>1|Population quality - 185472.0</w:t>
+            </w:r>
+          </w:p>
+          <w:p>
+            <w:pPr>
+              <w:rPr>
+                <w:rFonts w:ascii="Arial" w:hAnsi="Arial" w:cs="Arial"/>
+                <w:sz w:val="24"/>
+                <w:szCs w:val="24"/>
+                <w:lang w:val="en-GB"/>
+              </w:rPr>
+            </w:pPr>
+            <w:r>
+              <w:rPr>
+                <w:rFonts w:ascii="Arial" w:hAnsi="Arial" w:cs="Arial"/>
+                <w:sz w:val="24"/>
+                <w:szCs w:val="24"/>
+                <w:lang w:val="en-GB"/>
+              </w:rPr>
+              <w:t>2|Population quality - 338352.0</w:t>
+            </w:r>
+          </w:p>
+          <w:p>
+            <w:pPr>
+              <w:rPr>
+                <w:rFonts w:ascii="Arial" w:hAnsi="Arial" w:cs="Arial"/>
+                <w:sz w:val="24"/>
+                <w:szCs w:val="24"/>
+                <w:lang w:val="en-GB"/>
+              </w:rPr>
+            </w:pPr>
+            <w:r>
+              <w:rPr>
+                <w:rFonts w:ascii="Arial" w:hAnsi="Arial" w:cs="Arial"/>
+                <w:sz w:val="24"/>
+                <w:szCs w:val="24"/>
+                <w:lang w:val="en-GB"/>
+              </w:rPr>
+              <w:t>3|Population quality - 676704.0</w:t>
+            </w:r>
+          </w:p>
+          <w:p>
+            <w:pPr>
+              <w:rPr>
+                <w:rFonts w:ascii="Arial" w:hAnsi="Arial" w:cs="Arial"/>
+                <w:sz w:val="24"/>
+                <w:szCs w:val="24"/>
+              </w:rPr>
+            </w:pPr>
+            <w:r>
+              <w:rPr>
+                <w:rFonts w:ascii="Arial" w:hAnsi="Arial" w:cs="Arial"/>
+                <w:sz w:val="24"/>
+                <w:szCs w:val="24"/>
+              </w:rPr>
+              <w:t>4|Population quality - 709296.0</w:t>
+            </w:r>
+          </w:p>
+          <w:p>
+            <w:pPr>
+              <w:rPr>
+                <w:rFonts w:ascii="Arial" w:hAnsi="Arial" w:cs="Arial"/>
+                <w:sz w:val="24"/>
+                <w:szCs w:val="24"/>
+              </w:rPr>
+            </w:pPr>
+            <w:r>
+              <w:rPr>
+                <w:rFonts w:ascii="Arial" w:hAnsi="Arial" w:cs="Arial"/>
+                <w:sz w:val="24"/>
+                <w:szCs w:val="24"/>
+              </w:rPr>
+              <w:t>5|Population quality - 741888.0</w:t>
+            </w:r>
+          </w:p>
+          <w:p>
+            <w:pPr>
+              <w:rPr>
+                <w:rFonts w:ascii="Arial" w:hAnsi="Arial" w:cs="Arial"/>
+                <w:sz w:val="24"/>
+                <w:szCs w:val="24"/>
+                <w:lang w:val="en-GB"/>
+              </w:rPr>
+            </w:pPr>
+          </w:p>
+        </w:tc>
+      </w:tr>
+    </w:tbl>
+    <w:p>
+      <w:pPr>
+        <w:ind w:firstLine="720"/>
+        <w:rPr>
+          <w:rFonts w:ascii="Arial" w:hAnsi="Arial" w:cs="Arial"/>
+          <w:sz w:val="24"/>
+          <w:szCs w:val="24"/>
+          <w:lang w:val="en-GB"/>
+        </w:rPr>
+      </w:pPr>
+    </w:p>
+    <w:p>
+      <w:pPr>
+        <w:ind w:firstLine="720"/>
+        <w:rPr>
+          <w:rFonts w:ascii="Arial" w:hAnsi="Arial" w:cs="Arial"/>
+          <w:sz w:val="24"/>
+          <w:szCs w:val="24"/>
+        </w:rPr>
+      </w:pPr>
+      <w:r>
+        <w:rPr>
+          <w:rFonts w:ascii="Arial" w:hAnsi="Arial" w:cs="Arial"/>
+          <w:sz w:val="24"/>
+          <w:szCs w:val="24"/>
+        </w:rPr>
+        <w:lastRenderedPageBreak/>
+        <w:t>Как видно из результатов запуска качество каждого последующего поколения не меньше чем предыдущего поколения, следовательно алгоритм реализован верно.</w:t>
+      </w:r>
+    </w:p>
+    <w:p>
+      <w:pPr>
+        <w:ind w:firstLine="720"/>
+        <w:rPr>
+          <w:rFonts w:ascii="Arial" w:hAnsi="Arial" w:cs="Arial"/>
+          <w:sz w:val="24"/>
+          <w:szCs w:val="24"/>
+        </w:rPr>
+      </w:pPr>
+      <w:r>
+        <w:rPr>
+          <w:rFonts w:ascii="Arial" w:hAnsi="Arial" w:cs="Arial"/>
+          <w:sz w:val="24"/>
+          <w:szCs w:val="24"/>
+        </w:rPr>
+        <w:t>Пример индивидов финальной популяции для второго случая</w:t>
+      </w:r>
+      <w:r>
+        <w:rPr>
+          <w:rFonts w:ascii="Arial" w:hAnsi="Arial" w:cs="Arial"/>
+          <w:sz w:val="24"/>
+          <w:szCs w:val="24"/>
+        </w:rPr>
+        <w:t>:</w:t>
+      </w:r>
+    </w:p>
+    <w:p>
+      <w:pPr>
+        <w:ind w:firstLine="720"/>
+        <w:rPr>
+          <w:rFonts w:ascii="Arial" w:hAnsi="Arial" w:cs="Arial"/>
+          <w:sz w:val="24"/>
+          <w:szCs w:val="24"/>
+          <w:lang w:val="en-GB"/>
+        </w:rPr>
+      </w:pPr>
+      <w:r>
+        <w:rPr>
+          <w:rFonts w:ascii="Arial" w:hAnsi="Arial" w:cs="Arial"/>
+          <w:sz w:val="24"/>
+          <w:szCs w:val="24"/>
+          <w:lang w:val="en-GB"/>
+        </w:rPr>
+        <w:t>###</w:t>
+      </w:r>
+    </w:p>
+    <w:p>
+      <w:pPr>
+        <w:ind w:firstLine="720"/>
+        <w:rPr>
+          <w:rFonts w:ascii="Arial" w:hAnsi="Arial" w:cs="Arial"/>
+          <w:sz w:val="24"/>
+          <w:szCs w:val="24"/>
+          <w:lang w:val="en-GB"/>
+        </w:rPr>
+      </w:pPr>
+      <w:r>
+        <w:rPr>
+          <w:rFonts w:ascii="Arial" w:hAnsi="Arial" w:cs="Arial"/>
+          <w:sz w:val="24"/>
+          <w:szCs w:val="24"/>
+          <w:lang w:val="en-GB"/>
+        </w:rPr>
+        <w:t>Individual value = 53</w:t>
+      </w:r>
+    </w:p>
+    <w:p>
+      <w:pPr>
+        <w:ind w:firstLine="720"/>
+        <w:rPr>
+          <w:rFonts w:ascii="Arial" w:hAnsi="Arial" w:cs="Arial"/>
+          <w:sz w:val="24"/>
+          <w:szCs w:val="24"/>
+          <w:lang w:val="en-GB"/>
+        </w:rPr>
+      </w:pPr>
+      <w:r>
+        <w:rPr>
+          <w:rFonts w:ascii="Arial" w:hAnsi="Arial" w:cs="Arial"/>
+          <w:sz w:val="24"/>
+          <w:szCs w:val="24"/>
+          <w:lang w:val="en-GB"/>
+        </w:rPr>
+        <w:t>Individual quality = 186120</w:t>
+      </w:r>
+    </w:p>
+    <w:p>
+      <w:pPr>
+        <w:ind w:firstLine="720"/>
+        <w:rPr>
+          <w:rFonts w:ascii="Arial" w:hAnsi="Arial" w:cs="Arial"/>
+          <w:sz w:val="24"/>
+          <w:szCs w:val="24"/>
+          <w:lang w:val="en-GB"/>
+        </w:rPr>
+      </w:pPr>
+      <w:r>
+        <w:rPr>
+          <w:rFonts w:ascii="Arial" w:hAnsi="Arial" w:cs="Arial"/>
+          <w:sz w:val="24"/>
+          <w:szCs w:val="24"/>
+          <w:lang w:val="en-GB"/>
+        </w:rPr>
+        <w:t>###</w:t>
+      </w:r>
+    </w:p>
+    <w:p>
+      <w:pPr>
+        <w:ind w:firstLine="720"/>
+        <w:rPr>
+          <w:rFonts w:ascii="Arial" w:hAnsi="Arial" w:cs="Arial"/>
+          <w:sz w:val="24"/>
+          <w:szCs w:val="24"/>
+          <w:lang w:val="en-GB"/>
+        </w:rPr>
+      </w:pPr>
+      <w:r>
+        <w:rPr>
+          <w:rFonts w:ascii="Arial" w:hAnsi="Arial" w:cs="Arial"/>
+          <w:sz w:val="24"/>
+          <w:szCs w:val="24"/>
+          <w:lang w:val="en-GB"/>
+        </w:rPr>
+        <w:t>Individual value = 53</w:t>
+      </w:r>
+    </w:p>
+    <w:p>
+      <w:pPr>
+        <w:ind w:firstLine="720"/>
+        <w:rPr>
+          <w:rFonts w:ascii="Arial" w:hAnsi="Arial" w:cs="Arial"/>
+          <w:sz w:val="24"/>
+          <w:szCs w:val="24"/>
+          <w:lang w:val="en-GB"/>
+        </w:rPr>
+      </w:pPr>
+      <w:r>
+        <w:rPr>
+          <w:rFonts w:ascii="Arial" w:hAnsi="Arial" w:cs="Arial"/>
+          <w:sz w:val="24"/>
+          <w:szCs w:val="24"/>
+          <w:lang w:val="en-GB"/>
+        </w:rPr>
+        <w:t>Individual quality = 186120</w:t>
+      </w:r>
+    </w:p>
+    <w:p>
+      <w:pPr>
+        <w:ind w:firstLine="720"/>
+        <w:rPr>
+          <w:rFonts w:ascii="Arial" w:hAnsi="Arial" w:cs="Arial"/>
+          <w:sz w:val="24"/>
+          <w:szCs w:val="24"/>
+          <w:lang w:val="en-GB"/>
+        </w:rPr>
+      </w:pPr>
+      <w:r>
+        <w:rPr>
+          <w:rFonts w:ascii="Arial" w:hAnsi="Arial" w:cs="Arial"/>
+          <w:sz w:val="24"/>
+          <w:szCs w:val="24"/>
+          <w:lang w:val="en-GB"/>
+        </w:rPr>
+        <w:t>###</w:t>
+      </w:r>
+    </w:p>
+    <w:p>
+      <w:pPr>
+        <w:ind w:firstLine="720"/>
+        <w:rPr>
+          <w:rFonts w:ascii="Arial" w:hAnsi="Arial" w:cs="Arial"/>
+          <w:sz w:val="24"/>
+          <w:szCs w:val="24"/>
+          <w:lang w:val="en-GB"/>
+        </w:rPr>
+      </w:pPr>
+      <w:r>
+        <w:rPr>
+          <w:rFonts w:ascii="Arial" w:hAnsi="Arial" w:cs="Arial"/>
+          <w:sz w:val="24"/>
+          <w:szCs w:val="24"/>
+          <w:lang w:val="en-GB"/>
+        </w:rPr>
+        <w:t>Individual value = 52</w:t>
+      </w:r>
+    </w:p>
+    <w:p>
+      <w:pPr>
+        <w:ind w:firstLine="720"/>
+        <w:rPr>
+          <w:rFonts w:ascii="Arial" w:hAnsi="Arial" w:cs="Arial"/>
+          <w:sz w:val="24"/>
+          <w:szCs w:val="24"/>
+          <w:lang w:val="en-GB"/>
+        </w:rPr>
+      </w:pPr>
+      <w:r>
+        <w:rPr>
+          <w:rFonts w:ascii="Arial" w:hAnsi="Arial" w:cs="Arial"/>
+          <w:sz w:val="24"/>
+          <w:szCs w:val="24"/>
+          <w:lang w:val="en-GB"/>
+        </w:rPr>
+        <w:t>Individual quality = 185472</w:t>
+      </w:r>
+    </w:p>
+    <w:p>
+      <w:pPr>
+        <w:ind w:firstLine="720"/>
+        <w:rPr>
+          <w:rFonts w:ascii="Arial" w:hAnsi="Arial" w:cs="Arial"/>
+          <w:sz w:val="24"/>
+          <w:szCs w:val="24"/>
+        </w:rPr>
+      </w:pPr>
+      <w:r>
+        <w:rPr>
+          <w:rFonts w:ascii="Arial" w:hAnsi="Arial" w:cs="Arial"/>
+          <w:sz w:val="24"/>
+          <w:szCs w:val="24"/>
+        </w:rPr>
+        <w:t>###</w:t>
+      </w:r>
+    </w:p>
+    <w:p>
+      <w:pPr>
+        <w:ind w:firstLine="720"/>
+        <w:rPr>
+          <w:rFonts w:ascii="Arial" w:hAnsi="Arial" w:cs="Arial"/>
+          <w:sz w:val="24"/>
+          <w:szCs w:val="24"/>
+        </w:rPr>
+      </w:pPr>
+      <w:r>
+        <w:rPr>
+          <w:rFonts w:ascii="Arial" w:hAnsi="Arial" w:cs="Arial"/>
+          <w:sz w:val="24"/>
+          <w:szCs w:val="24"/>
+        </w:rPr>
+        <w:t>Individual value = 52</w:t>
+      </w:r>
+    </w:p>
+    <w:p>
+      <w:pPr>
+        <w:ind w:firstLine="720"/>
+        <w:rPr>
+          <w:rFonts w:ascii="Arial" w:hAnsi="Arial" w:cs="Arial"/>
+          <w:sz w:val="24"/>
+          <w:szCs w:val="24"/>
+        </w:rPr>
+      </w:pPr>
+      <w:r>
+        <w:rPr>
+          <w:rFonts w:ascii="Arial" w:hAnsi="Arial" w:cs="Arial"/>
+          <w:sz w:val="24"/>
+          <w:szCs w:val="24"/>
+        </w:rPr>
+        <w:t>Individual quality = 185472</w:t>
+      </w:r>
+    </w:p>
+    <w:p>
+      <w:pPr>
+        <w:ind w:firstLine="720"/>
+        <w:rPr>
+          <w:rFonts w:ascii="Arial" w:hAnsi="Arial" w:cs="Arial"/>
+          <w:sz w:val="24"/>
+          <w:szCs w:val="24"/>
+        </w:rPr>
+      </w:pPr>
+      <w:r>
+        <w:rPr>
+          <w:rFonts w:ascii="Arial" w:hAnsi="Arial" w:cs="Arial"/>
+          <w:sz w:val="24"/>
+          <w:szCs w:val="24"/>
+        </w:rPr>
+        <w:t>###</w:t>
+      </w:r>
+    </w:p>
+    <w:p>
+      <w:pPr>
+        <w:ind w:firstLine="720"/>
+        <w:rPr>
+          <w:rFonts w:ascii="Arial" w:hAnsi="Arial" w:cs="Arial"/>
+          <w:sz w:val="24"/>
+          <w:szCs w:val="24"/>
+        </w:rPr>
+      </w:pPr>
+    </w:p>
+    <w:p>
+      <w:pPr>
+        <w:ind w:firstLine="720"/>
+        <w:rPr>
+          <w:rFonts w:ascii="Arial" w:hAnsi="Arial" w:cs="Arial"/>
+          <w:sz w:val="24"/>
+          <w:szCs w:val="24"/>
+        </w:rPr>
+      </w:pPr>
+      <w:r>
+        <w:rPr>
+          <w:rFonts w:ascii="Arial" w:hAnsi="Arial" w:cs="Arial"/>
+          <w:sz w:val="24"/>
+          <w:szCs w:val="24"/>
+        </w:rPr>
+        <w:t xml:space="preserve">Код реализации алгоритма доступна по ссылке - </w:t>
+      </w:r>
+      <w:hyperlink r:id="rId6" w:history="1">
+        <w:r>
+          <w:rPr>
+            <w:rStyle w:val="Hyperlink"/>
+            <w:rFonts w:ascii="Arial" w:hAnsi="Arial" w:cs="Arial"/>
+            <w:sz w:val="24"/>
+            <w:szCs w:val="24"/>
+          </w:rPr>
+          <w:t>https://github.com/evgheni-panenco/apps/tree/main/lab1/src/main/java/apps</w:t>
+        </w:r>
+      </w:hyperlink>
+    </w:p>
+    <w:p>
+      <w:pPr>
+        <w:ind w:firstLine="720"/>
+        <w:rPr>
+          <w:rFonts w:ascii="Arial" w:hAnsi="Arial" w:cs="Arial"/>
+          <w:sz w:val="24"/>
+          <w:szCs w:val="24"/>
+        </w:rPr>
+      </w:pPr>
     </w:p>
     <w:sectPr>
       <w:pgSz w:w="11906" w:h="16838"/>
@@ -945,6 +2075,48 @@
     <w:semiHidden/>
     <w:unhideWhenUsed/>
   </w:style>
+  <w:style w:type="table" w:styleId="TableGrid">
+    <w:name w:val="Table Grid"/>
+    <w:basedOn w:val="TableNormal"/>
+    <w:uiPriority w:val="39"/>
+    <w:rsid w:val="00BC1CD9"/>
+    <w:pPr>
+      <w:spacing w:after="0" w:line="240" w:lineRule="auto"/>
+    </w:pPr>
+    <w:tblPr>
+      <w:tblBorders>
+        <w:top w:val="single" w:sz="4" w:space="0" w:color="auto"/>
+        <w:left w:val="single" w:sz="4" w:space="0" w:color="auto"/>
+        <w:bottom w:val="single" w:sz="4" w:space="0" w:color="auto"/>
+        <w:right w:val="single" w:sz="4" w:space="0" w:color="auto"/>
+        <w:insideH w:val="single" w:sz="4" w:space="0" w:color="auto"/>
+        <w:insideV w:val="single" w:sz="4" w:space="0" w:color="auto"/>
+      </w:tblBorders>
+    </w:tblPr>
+  </w:style>
+  <w:style w:type="character" w:styleId="Hyperlink">
+    <w:name w:val="Hyperlink"/>
+    <w:basedOn w:val="DefaultParagraphFont"/>
+    <w:uiPriority w:val="99"/>
+    <w:unhideWhenUsed/>
+    <w:rsid w:val="00BC1CD9"/>
+    <w:rPr>
+      <w:color w:val="0563C1" w:themeColor="hyperlink"/>
+      <w:u w:val="single"/>
+    </w:rPr>
+  </w:style>
+  <w:style w:type="character" w:styleId="UnresolvedMention">
+    <w:name w:val="Unresolved Mention"/>
+    <w:basedOn w:val="DefaultParagraphFont"/>
+    <w:uiPriority w:val="99"/>
+    <w:semiHidden/>
+    <w:unhideWhenUsed/>
+    <w:rsid w:val="00BC1CD9"/>
+    <w:rPr>
+      <w:color w:val="605E5C"/>
+      <w:shd w:val="clear" w:color="auto" w:fill="E1DFDD"/>
+    </w:rPr>
+  </w:style>
 </w:styles>
 </file>
 

</xml_diff>